<commit_message>
What we worked on Monday.
</commit_message>
<xml_diff>
--- a/Documentation/worksheet-3.2.docx
+++ b/Documentation/worksheet-3.2.docx
@@ -74,8 +74,6 @@
               </w:rPr>
               <w:t>Item Tracker</w:t>
             </w:r>
-            <w:bookmarkStart w:id="0" w:name="_GoBack"/>
-            <w:bookmarkEnd w:id="0"/>
           </w:p>
         </w:tc>
       </w:tr>
@@ -160,8 +158,16 @@
               <w:rPr>
                 <w:rFonts w:ascii="Arial" w:hAnsi="Arial" w:cs="Arial"/>
               </w:rPr>
-              <w:t>Mohammad Aljagthmi</w:t>
-            </w:r>
+              <w:t xml:space="preserve">Mohammad </w:t>
+            </w:r>
+            <w:proofErr w:type="spellStart"/>
+            <w:r>
+              <w:rPr>
+                <w:rFonts w:ascii="Arial" w:hAnsi="Arial" w:cs="Arial"/>
+              </w:rPr>
+              <w:t>Aljagthmi</w:t>
+            </w:r>
+            <w:proofErr w:type="spellEnd"/>
           </w:p>
         </w:tc>
       </w:tr>
@@ -236,8 +242,16 @@
               <w:rPr>
                 <w:rFonts w:ascii="Arial" w:hAnsi="Arial" w:cs="Arial"/>
               </w:rPr>
-              <w:t>Jake Manser</w:t>
-            </w:r>
+              <w:t xml:space="preserve">Jake </w:t>
+            </w:r>
+            <w:proofErr w:type="spellStart"/>
+            <w:r>
+              <w:rPr>
+                <w:rFonts w:ascii="Arial" w:hAnsi="Arial" w:cs="Arial"/>
+              </w:rPr>
+              <w:t>Manser</w:t>
+            </w:r>
+            <w:proofErr w:type="spellEnd"/>
           </w:p>
         </w:tc>
       </w:tr>
@@ -386,260 +400,247 @@
       <w:pPr>
         <w:rPr>
           <w:rFonts w:ascii="Arial" w:hAnsi="Arial" w:cs="Arial"/>
-          <w:i/>
+        </w:rPr>
+      </w:pPr>
+      <w:r>
+        <w:rPr>
+          <w:rFonts w:ascii="Arial" w:hAnsi="Arial" w:cs="Arial"/>
+        </w:rPr>
+        <w:t>Assumption 1: The consumer will have access to the IOS App Store or the Google Play Store to acquire the necessary app.</w:t>
+      </w:r>
+    </w:p>
+    <w:p>
+      <w:pPr>
+        <w:rPr>
+          <w:rFonts w:ascii="Arial" w:hAnsi="Arial" w:cs="Arial"/>
+        </w:rPr>
+      </w:pPr>
+      <w:r>
+        <w:rPr>
+          <w:rFonts w:ascii="Arial" w:hAnsi="Arial" w:cs="Arial"/>
+        </w:rPr>
+        <w:t>Assumption 2: The consumer has object(s) that they wish to track.</w:t>
+      </w:r>
+    </w:p>
+    <w:p>
+      <w:pPr>
+        <w:rPr>
+          <w:rFonts w:ascii="Arial" w:hAnsi="Arial" w:cs="Arial"/>
+        </w:rPr>
+      </w:pPr>
+      <w:r>
+        <w:rPr>
+          <w:rFonts w:ascii="Arial" w:hAnsi="Arial" w:cs="Arial"/>
+        </w:rPr>
+        <w:t xml:space="preserve">Assumption 3: The consumer has a device (i.e. an Apple or Android smart phone or tablet) that can access the internet </w:t>
+      </w:r>
+      <w:proofErr w:type="gramStart"/>
+      <w:r>
+        <w:rPr>
+          <w:rFonts w:ascii="Arial" w:hAnsi="Arial" w:cs="Arial"/>
+        </w:rPr>
+        <w:t>in order to</w:t>
+      </w:r>
+      <w:proofErr w:type="gramEnd"/>
+      <w:r>
+        <w:rPr>
+          <w:rFonts w:ascii="Arial" w:hAnsi="Arial" w:cs="Arial"/>
+        </w:rPr>
+        <w:t xml:space="preserve"> interact with the app.</w:t>
+      </w:r>
+    </w:p>
+    <w:p>
+      <w:pPr>
+        <w:rPr>
+          <w:rFonts w:ascii="Arial" w:hAnsi="Arial" w:cs="Arial"/>
+        </w:rPr>
+      </w:pPr>
+      <w:r>
+        <w:rPr>
+          <w:rFonts w:ascii="Arial" w:hAnsi="Arial" w:cs="Arial"/>
+        </w:rPr>
+        <w:t>Assumption 4: There will be an existing IEEE 802.11 standard Wi-Fi router for the Tracker to utilize.</w:t>
+      </w:r>
+    </w:p>
+    <w:p>
+      <w:pPr>
+        <w:rPr>
+          <w:rFonts w:ascii="Arial" w:hAnsi="Arial" w:cs="Arial"/>
+        </w:rPr>
+      </w:pPr>
+      <w:r>
+        <w:rPr>
+          <w:rFonts w:ascii="Arial" w:hAnsi="Arial" w:cs="Arial"/>
+        </w:rPr>
+        <w:t>Assumption 5: The consumer has a place of residence.</w:t>
+      </w:r>
+    </w:p>
+    <w:p>
+      <w:pPr>
+        <w:rPr>
+          <w:rFonts w:ascii="Arial" w:hAnsi="Arial" w:cs="Arial"/>
+        </w:rPr>
+      </w:pPr>
+      <w:r>
+        <w:rPr>
+          <w:rFonts w:ascii="Arial" w:hAnsi="Arial" w:cs="Arial"/>
+        </w:rPr>
+        <w:t>Assumption 6: There will be no outside parties/entities that will tamper with the tracker.</w:t>
+      </w:r>
+    </w:p>
+    <w:p>
+      <w:pPr>
+        <w:rPr>
+          <w:rFonts w:ascii="Arial" w:hAnsi="Arial" w:cs="Arial"/>
+        </w:rPr>
+      </w:pPr>
+      <w:r>
+        <w:rPr>
+          <w:rFonts w:ascii="Arial" w:hAnsi="Arial" w:cs="Arial"/>
+        </w:rPr>
+        <w:t>Assumption 7: The consumer owns batteries that are compatible with the device.</w:t>
+      </w:r>
+    </w:p>
+    <w:p>
+      <w:pPr>
+        <w:rPr>
+          <w:rFonts w:ascii="Arial" w:hAnsi="Arial" w:cs="Arial"/>
+        </w:rPr>
+      </w:pPr>
+      <w:r>
+        <w:rPr>
+          <w:rFonts w:ascii="Arial" w:hAnsi="Arial" w:cs="Arial"/>
+        </w:rPr>
+        <w:t xml:space="preserve">Assumption 8: The consumer </w:t>
+      </w:r>
+      <w:proofErr w:type="gramStart"/>
+      <w:r>
+        <w:rPr>
+          <w:rFonts w:ascii="Arial" w:hAnsi="Arial" w:cs="Arial"/>
+        </w:rPr>
+        <w:t>is able to</w:t>
+      </w:r>
+      <w:proofErr w:type="gramEnd"/>
+      <w:r>
+        <w:rPr>
+          <w:rFonts w:ascii="Arial" w:hAnsi="Arial" w:cs="Arial"/>
+        </w:rPr>
+        <w:t xml:space="preserve"> hear as to fulfill the purpose of audio speakers.</w:t>
+      </w:r>
+    </w:p>
+    <w:p>
+      <w:pPr>
+        <w:rPr>
+          <w:rFonts w:ascii="Arial" w:hAnsi="Arial" w:cs="Arial"/>
+        </w:rPr>
+      </w:pPr>
+      <w:r>
+        <w:rPr>
+          <w:rFonts w:ascii="Arial" w:hAnsi="Arial" w:cs="Arial"/>
+        </w:rPr>
+        <w:t>Assumption 9: The consumer will not attach the device to anything below freezer temperatures.</w:t>
+      </w:r>
+    </w:p>
+    <w:p>
+      <w:pPr>
+        <w:rPr>
+          <w:rFonts w:ascii="Arial" w:hAnsi="Arial" w:cs="Arial"/>
+        </w:rPr>
+      </w:pPr>
+      <w:r>
+        <w:rPr>
+          <w:rFonts w:ascii="Arial" w:hAnsi="Arial" w:cs="Arial"/>
+        </w:rPr>
+        <w:t>Assumption 10: The consumer will not attach the device to an object that will be submerged in water.</w:t>
+      </w:r>
+    </w:p>
+    <w:p>
+      <w:pPr>
+        <w:rPr>
+          <w:rFonts w:ascii="Arial" w:hAnsi="Arial" w:cs="Arial"/>
+        </w:rPr>
+      </w:pPr>
+      <w:r>
+        <w:rPr>
+          <w:rFonts w:ascii="Arial" w:hAnsi="Arial" w:cs="Arial"/>
+        </w:rPr>
+        <w:t>Assumption 11: The consumer pays their utility bills.</w:t>
+      </w:r>
+    </w:p>
+    <w:p>
+      <w:pPr>
+        <w:rPr>
+          <w:rFonts w:ascii="Arial" w:hAnsi="Arial" w:cs="Arial"/>
+        </w:rPr>
+      </w:pPr>
+      <w:r>
+        <w:rPr>
+          <w:rFonts w:ascii="Arial" w:hAnsi="Arial" w:cs="Arial"/>
+        </w:rPr>
+        <w:t>Assumption 12: The consumer will not expose the device to temperature above 150</w:t>
+      </w:r>
+      <w:r>
+        <w:rPr>
+          <w:rFonts w:ascii="Arial" w:hAnsi="Arial" w:cs="Arial"/>
+          <w:vertAlign w:val="superscript"/>
+        </w:rPr>
+        <w:t>o</w:t>
+      </w:r>
+      <w:r>
+        <w:rPr>
+          <w:rFonts w:ascii="Arial" w:hAnsi="Arial" w:cs="Arial"/>
+        </w:rPr>
+        <w:t>F.</w:t>
+      </w:r>
+    </w:p>
+    <w:p>
+      <w:pPr>
+        <w:rPr>
+          <w:rFonts w:ascii="Arial" w:hAnsi="Arial" w:cs="Arial"/>
+        </w:rPr>
+      </w:pPr>
+      <w:r>
+        <w:rPr>
+          <w:rFonts w:ascii="Arial" w:hAnsi="Arial" w:cs="Arial"/>
+        </w:rPr>
+        <w:t>Assumption 13: The user does have anything in the house that will obstruct the Wi-Fi signal.</w:t>
+      </w:r>
+    </w:p>
+    <w:p>
+      <w:pPr>
+        <w:rPr>
+          <w:rFonts w:ascii="Arial" w:hAnsi="Arial" w:cs="Arial"/>
+        </w:rPr>
+      </w:pPr>
+      <w:r>
+        <w:rPr>
+          <w:rFonts w:ascii="Arial" w:hAnsi="Arial" w:cs="Arial"/>
+        </w:rPr>
+        <w:t>Assumption 14: The user has their internet and network discovery settings turned on for their Wi-Fi.</w:t>
+      </w:r>
+    </w:p>
+    <w:p>
+      <w:pPr>
+        <w:rPr>
+          <w:rFonts w:ascii="Arial" w:hAnsi="Arial" w:cs="Arial"/>
+        </w:rPr>
+      </w:pPr>
+      <w:r>
+        <w:rPr>
+          <w:rFonts w:ascii="Arial" w:hAnsi="Arial" w:cs="Arial"/>
+        </w:rPr>
+        <w:t>Assumption 15: The user has locations turned on for the application.</w:t>
+      </w:r>
+    </w:p>
+    <w:p>
+      <w:pPr>
+        <w:rPr>
+          <w:rFonts w:ascii="Arial" w:hAnsi="Arial" w:cs="Arial"/>
           <w:color w:val="4472C4" w:themeColor="accent5"/>
         </w:rPr>
       </w:pPr>
-      <w:r>
-        <w:rPr>
-          <w:rFonts w:ascii="Arial" w:hAnsi="Arial" w:cs="Arial"/>
-          <w:i/>
-          <w:color w:val="4472C4" w:themeColor="accent5"/>
-        </w:rPr>
-        <w:t>Blue text (like this) should be removed from your submission.</w:t>
-      </w:r>
-      <w:r>
-        <w:rPr>
-          <w:rFonts w:ascii="Arial" w:hAnsi="Arial" w:cs="Arial"/>
-          <w:i/>
-          <w:color w:val="4472C4" w:themeColor="accent5"/>
-        </w:rPr>
-        <w:t xml:space="preserve"> </w:t>
-      </w:r>
-      <w:r>
-        <w:rPr>
-          <w:rFonts w:ascii="Arial" w:hAnsi="Arial" w:cs="Arial"/>
-          <w:i/>
-          <w:color w:val="4472C4" w:themeColor="accent5"/>
-        </w:rPr>
-        <w:t>Every design project includes many assumptions regarding at least the implementation and operation of the designed project.  If assumptions are not correct, your ability to meet your projects design objectives, requirements, and constraints will be adversely impacted</w:t>
-      </w:r>
-      <w:r>
-        <w:rPr>
-          <w:rFonts w:ascii="Arial" w:hAnsi="Arial" w:cs="Arial"/>
-          <w:i/>
-          <w:color w:val="4472C4" w:themeColor="accent5"/>
-        </w:rPr>
-        <w:t>, and failing to identify hidden assumptions can lead to design that is ultimately incomplete</w:t>
-      </w:r>
-      <w:r>
-        <w:rPr>
-          <w:rFonts w:ascii="Arial" w:hAnsi="Arial" w:cs="Arial"/>
-          <w:i/>
-          <w:color w:val="4472C4" w:themeColor="accent5"/>
-        </w:rPr>
-        <w:t xml:space="preserve">.  Each listed assumption should be a self-contained statement. </w:t>
-      </w:r>
-      <w:r>
-        <w:rPr>
-          <w:rFonts w:ascii="Arial" w:hAnsi="Arial" w:cs="Arial"/>
-          <w:i/>
-          <w:color w:val="4472C4" w:themeColor="accent5"/>
-        </w:rPr>
-        <w:t xml:space="preserve"> For example…</w:t>
-      </w:r>
-    </w:p>
-    <w:p>
-      <w:pPr>
-        <w:rPr>
-          <w:rFonts w:ascii="Arial" w:hAnsi="Arial" w:cs="Arial"/>
-          <w:i/>
-          <w:color w:val="4472C4" w:themeColor="accent5"/>
-        </w:rPr>
-      </w:pPr>
-      <w:r>
-        <w:rPr>
-          <w:rFonts w:ascii="Arial" w:hAnsi="Arial" w:cs="Arial"/>
-          <w:i/>
-          <w:color w:val="4472C4" w:themeColor="accent5"/>
-        </w:rPr>
-        <w:t>Assumption AAA: The designed toilet will be connected to a drain line with standard XYZ pipe fittings.</w:t>
-      </w:r>
-    </w:p>
-    <w:p>
-      <w:pPr>
-        <w:rPr>
-          <w:rFonts w:ascii="Arial" w:hAnsi="Arial" w:cs="Arial"/>
-          <w:color w:val="4472C4" w:themeColor="accent5"/>
-        </w:rPr>
-      </w:pPr>
-      <w:r>
-        <w:rPr>
-          <w:rFonts w:ascii="Arial" w:hAnsi="Arial" w:cs="Arial"/>
-          <w:i/>
-          <w:color w:val="4472C4" w:themeColor="accent5"/>
-        </w:rPr>
-        <w:t>Assumption BBB: The designed toilet will be installed with access to a standard ABC water supply within 24 inches of the drain line.</w:t>
-      </w:r>
-    </w:p>
-    <w:p>
-      <w:pPr>
-        <w:rPr>
-          <w:rFonts w:ascii="Arial" w:hAnsi="Arial" w:cs="Arial"/>
-          <w:color w:val="4472C4" w:themeColor="accent5"/>
-        </w:rPr>
-      </w:pPr>
-      <w:r>
-        <w:rPr>
-          <w:rFonts w:ascii="Arial" w:hAnsi="Arial" w:cs="Arial"/>
-        </w:rPr>
-        <w:t>Assumption</w:t>
-      </w:r>
-      <w:r>
-        <w:rPr>
-          <w:rFonts w:ascii="Arial" w:hAnsi="Arial" w:cs="Arial"/>
-        </w:rPr>
-        <w:t xml:space="preserve"> </w:t>
-      </w:r>
-      <w:r>
-        <w:rPr>
-          <w:rFonts w:ascii="Arial" w:hAnsi="Arial" w:cs="Arial"/>
-        </w:rPr>
-        <w:t>1</w:t>
-      </w:r>
-      <w:r>
-        <w:rPr>
-          <w:rFonts w:ascii="Arial" w:hAnsi="Arial" w:cs="Arial"/>
-        </w:rPr>
-        <w:t xml:space="preserve">: </w:t>
-      </w:r>
-      <w:r>
-        <w:rPr>
-          <w:rFonts w:ascii="Arial" w:hAnsi="Arial" w:cs="Arial"/>
-          <w:color w:val="4472C4" w:themeColor="accent5"/>
-        </w:rPr>
-        <w:t>Assumption</w:t>
-      </w:r>
-      <w:r>
-        <w:rPr>
-          <w:rFonts w:ascii="Arial" w:hAnsi="Arial" w:cs="Arial"/>
-          <w:color w:val="4472C4" w:themeColor="accent5"/>
-        </w:rPr>
-        <w:t xml:space="preserve"> </w:t>
-      </w:r>
-      <w:r>
-        <w:rPr>
-          <w:rFonts w:ascii="Arial" w:hAnsi="Arial" w:cs="Arial"/>
-          <w:color w:val="4472C4" w:themeColor="accent5"/>
-        </w:rPr>
-        <w:t>s</w:t>
-      </w:r>
-      <w:r>
-        <w:rPr>
-          <w:rFonts w:ascii="Arial" w:hAnsi="Arial" w:cs="Arial"/>
-          <w:color w:val="4472C4" w:themeColor="accent5"/>
-        </w:rPr>
-        <w:t>tatement</w:t>
-      </w:r>
-      <w:r>
-        <w:rPr>
-          <w:rFonts w:ascii="Arial" w:hAnsi="Arial" w:cs="Arial"/>
-          <w:color w:val="4472C4" w:themeColor="accent5"/>
-        </w:rPr>
-        <w:t>.</w:t>
-      </w:r>
-    </w:p>
-    <w:p>
-      <w:pPr>
-        <w:rPr>
-          <w:rFonts w:ascii="Arial" w:hAnsi="Arial" w:cs="Arial"/>
-          <w:color w:val="4472C4" w:themeColor="accent5"/>
-        </w:rPr>
-      </w:pPr>
-      <w:r>
-        <w:rPr>
-          <w:rFonts w:ascii="Arial" w:hAnsi="Arial" w:cs="Arial"/>
-        </w:rPr>
-        <w:t xml:space="preserve">Assumption </w:t>
-      </w:r>
-      <w:r>
-        <w:rPr>
-          <w:rFonts w:ascii="Arial" w:hAnsi="Arial" w:cs="Arial"/>
-        </w:rPr>
-        <w:t>2</w:t>
-      </w:r>
-      <w:r>
-        <w:rPr>
-          <w:rFonts w:ascii="Arial" w:hAnsi="Arial" w:cs="Arial"/>
-        </w:rPr>
-        <w:t xml:space="preserve">: </w:t>
-      </w:r>
-      <w:r>
-        <w:rPr>
-          <w:rFonts w:ascii="Arial" w:hAnsi="Arial" w:cs="Arial"/>
-          <w:color w:val="4472C4" w:themeColor="accent5"/>
-        </w:rPr>
-        <w:t>Assumption statement</w:t>
-      </w:r>
-      <w:r>
-        <w:rPr>
-          <w:rFonts w:ascii="Arial" w:hAnsi="Arial" w:cs="Arial"/>
-          <w:color w:val="4472C4" w:themeColor="accent5"/>
-        </w:rPr>
-        <w:t>.</w:t>
-      </w:r>
-    </w:p>
-    <w:p>
-      <w:pPr>
-        <w:rPr>
-          <w:rFonts w:ascii="Arial" w:hAnsi="Arial" w:cs="Arial"/>
-          <w:color w:val="4472C4" w:themeColor="accent5"/>
-        </w:rPr>
-      </w:pPr>
-      <w:r>
-        <w:rPr>
-          <w:rFonts w:ascii="Arial" w:hAnsi="Arial" w:cs="Arial"/>
-        </w:rPr>
-        <w:t xml:space="preserve">Assumption </w:t>
-      </w:r>
-      <w:r>
-        <w:rPr>
-          <w:rFonts w:ascii="Arial" w:hAnsi="Arial" w:cs="Arial"/>
-        </w:rPr>
-        <w:t>3</w:t>
-      </w:r>
-      <w:r>
-        <w:rPr>
-          <w:rFonts w:ascii="Arial" w:hAnsi="Arial" w:cs="Arial"/>
-        </w:rPr>
-        <w:t xml:space="preserve">: </w:t>
-      </w:r>
-      <w:r>
-        <w:rPr>
-          <w:rFonts w:ascii="Arial" w:hAnsi="Arial" w:cs="Arial"/>
-          <w:color w:val="4472C4" w:themeColor="accent5"/>
-        </w:rPr>
-        <w:t>Assumption statement</w:t>
-      </w:r>
-      <w:r>
-        <w:rPr>
-          <w:rFonts w:ascii="Arial" w:hAnsi="Arial" w:cs="Arial"/>
-          <w:color w:val="4472C4" w:themeColor="accent5"/>
-        </w:rPr>
-        <w:t>.</w:t>
-      </w:r>
-    </w:p>
-    <w:p>
-      <w:pPr>
-        <w:rPr>
-          <w:rFonts w:ascii="Arial" w:hAnsi="Arial" w:cs="Arial"/>
-          <w:color w:val="4472C4" w:themeColor="accent5"/>
-        </w:rPr>
-      </w:pPr>
-      <w:r>
-        <w:rPr>
-          <w:rFonts w:ascii="Arial" w:hAnsi="Arial" w:cs="Arial"/>
-        </w:rPr>
-        <w:t>…</w:t>
-      </w:r>
-    </w:p>
-    <w:p>
-      <w:pPr>
-        <w:rPr>
-          <w:rFonts w:ascii="Arial" w:hAnsi="Arial" w:cs="Arial"/>
-          <w:color w:val="4472C4" w:themeColor="accent5"/>
-        </w:rPr>
-      </w:pPr>
+      <w:bookmarkStart w:id="0" w:name="_GoBack"/>
+      <w:bookmarkEnd w:id="0"/>
     </w:p>
     <w:sectPr>
       <w:pgSz w:w="12240" w:h="15840"/>
@@ -774,6 +775,7 @@
     <w:lsdException w:name="HTML Sample" w:semiHidden="1" w:unhideWhenUsed="1"/>
     <w:lsdException w:name="HTML Typewriter" w:semiHidden="1" w:unhideWhenUsed="1"/>
     <w:lsdException w:name="HTML Variable" w:semiHidden="1" w:unhideWhenUsed="1"/>
+    <w:lsdException w:name="Normal Table" w:semiHidden="1" w:unhideWhenUsed="1"/>
     <w:lsdException w:name="annotation subject" w:semiHidden="1" w:unhideWhenUsed="1"/>
     <w:lsdException w:name="No List" w:semiHidden="1" w:unhideWhenUsed="1"/>
     <w:lsdException w:name="Outline List 1" w:semiHidden="1" w:unhideWhenUsed="1"/>
@@ -817,8 +819,10 @@
     <w:lsdException w:name="Table Elegant" w:semiHidden="1" w:unhideWhenUsed="1"/>
     <w:lsdException w:name="Table Professional" w:semiHidden="1" w:unhideWhenUsed="1"/>
     <w:lsdException w:name="Table Subtle 1" w:semiHidden="1" w:unhideWhenUsed="1"/>
+    <w:lsdException w:name="Table Subtle 2" w:semiHidden="1" w:unhideWhenUsed="1"/>
     <w:lsdException w:name="Table Web 1" w:semiHidden="1" w:unhideWhenUsed="1"/>
     <w:lsdException w:name="Table Web 2" w:semiHidden="1" w:unhideWhenUsed="1"/>
+    <w:lsdException w:name="Table Web 3" w:semiHidden="1" w:unhideWhenUsed="1"/>
     <w:lsdException w:name="Balloon Text" w:semiHidden="1" w:unhideWhenUsed="1"/>
     <w:lsdException w:name="Table Grid" w:uiPriority="39"/>
     <w:lsdException w:name="Table Theme" w:semiHidden="1" w:unhideWhenUsed="1"/>

</xml_diff>

<commit_message>
Additional Assumptions and some rewording
</commit_message>
<xml_diff>
--- a/Documentation/worksheet-3.2.docx
+++ b/Documentation/worksheet-3.2.docx
@@ -406,33 +406,69 @@
         <w:rPr>
           <w:rFonts w:ascii="Arial" w:hAnsi="Arial" w:cs="Arial"/>
         </w:rPr>
-        <w:t>Assumption 1: The consumer will have access to the IOS App Store or the Google Play Store to acquire the necessary app.</w:t>
-      </w:r>
-    </w:p>
-    <w:p>
-      <w:pPr>
-        <w:rPr>
-          <w:rFonts w:ascii="Arial" w:hAnsi="Arial" w:cs="Arial"/>
-        </w:rPr>
-      </w:pPr>
-      <w:r>
-        <w:rPr>
-          <w:rFonts w:ascii="Arial" w:hAnsi="Arial" w:cs="Arial"/>
-        </w:rPr>
-        <w:t>Assumption 2: The consumer has object(s) that they wish to track.</w:t>
-      </w:r>
-    </w:p>
-    <w:p>
-      <w:pPr>
-        <w:rPr>
-          <w:rFonts w:ascii="Arial" w:hAnsi="Arial" w:cs="Arial"/>
-        </w:rPr>
-      </w:pPr>
-      <w:r>
-        <w:rPr>
-          <w:rFonts w:ascii="Arial" w:hAnsi="Arial" w:cs="Arial"/>
-        </w:rPr>
-        <w:t xml:space="preserve">Assumption 3: The consumer has a device (i.e. an Apple or Android smart phone or tablet) that can access the internet </w:t>
+        <w:t xml:space="preserve">Assumption 1: The </w:t>
+      </w:r>
+      <w:r>
+        <w:rPr>
+          <w:rFonts w:ascii="Arial" w:hAnsi="Arial" w:cs="Arial"/>
+        </w:rPr>
+        <w:t>user</w:t>
+      </w:r>
+      <w:r>
+        <w:rPr>
+          <w:rFonts w:ascii="Arial" w:hAnsi="Arial" w:cs="Arial"/>
+        </w:rPr>
+        <w:t xml:space="preserve"> will have access to the IOS App Store or the Google Play Store to acquire the necessary app.</w:t>
+      </w:r>
+    </w:p>
+    <w:p>
+      <w:pPr>
+        <w:rPr>
+          <w:rFonts w:ascii="Arial" w:hAnsi="Arial" w:cs="Arial"/>
+        </w:rPr>
+      </w:pPr>
+      <w:r>
+        <w:rPr>
+          <w:rFonts w:ascii="Arial" w:hAnsi="Arial" w:cs="Arial"/>
+        </w:rPr>
+        <w:t xml:space="preserve">Assumption 2: The </w:t>
+      </w:r>
+      <w:r>
+        <w:rPr>
+          <w:rFonts w:ascii="Arial" w:hAnsi="Arial" w:cs="Arial"/>
+        </w:rPr>
+        <w:t>user</w:t>
+      </w:r>
+      <w:r>
+        <w:rPr>
+          <w:rFonts w:ascii="Arial" w:hAnsi="Arial" w:cs="Arial"/>
+        </w:rPr>
+        <w:t xml:space="preserve"> has object(s) that they wish to track.</w:t>
+      </w:r>
+    </w:p>
+    <w:p>
+      <w:pPr>
+        <w:rPr>
+          <w:rFonts w:ascii="Arial" w:hAnsi="Arial" w:cs="Arial"/>
+        </w:rPr>
+      </w:pPr>
+      <w:r>
+        <w:rPr>
+          <w:rFonts w:ascii="Arial" w:hAnsi="Arial" w:cs="Arial"/>
+        </w:rPr>
+        <w:t xml:space="preserve">Assumption 3: The </w:t>
+      </w:r>
+      <w:r>
+        <w:rPr>
+          <w:rFonts w:ascii="Arial" w:hAnsi="Arial" w:cs="Arial"/>
+        </w:rPr>
+        <w:t>user</w:t>
+      </w:r>
+      <w:r>
+        <w:rPr>
+          <w:rFonts w:ascii="Arial" w:hAnsi="Arial" w:cs="Arial"/>
+        </w:rPr>
+        <w:t xml:space="preserve"> has a device (i.e. an Apple or Android smart phone or tablet) that can access the internet </w:t>
       </w:r>
       <w:proofErr w:type="gramStart"/>
       <w:r>
@@ -472,7 +508,19 @@
         <w:rPr>
           <w:rFonts w:ascii="Arial" w:hAnsi="Arial" w:cs="Arial"/>
         </w:rPr>
-        <w:t>Assumption 5: The consumer has a place of residence.</w:t>
+        <w:t xml:space="preserve">Assumption 5: The </w:t>
+      </w:r>
+      <w:r>
+        <w:rPr>
+          <w:rFonts w:ascii="Arial" w:hAnsi="Arial" w:cs="Arial"/>
+        </w:rPr>
+        <w:t>user</w:t>
+      </w:r>
+      <w:r>
+        <w:rPr>
+          <w:rFonts w:ascii="Arial" w:hAnsi="Arial" w:cs="Arial"/>
+        </w:rPr>
+        <w:t xml:space="preserve"> has a place of residence.</w:t>
       </w:r>
     </w:p>
     <w:p>
@@ -498,149 +546,430 @@
         <w:rPr>
           <w:rFonts w:ascii="Arial" w:hAnsi="Arial" w:cs="Arial"/>
         </w:rPr>
-        <w:t>Assumption 7: The consumer owns batteries that are compatible with the device.</w:t>
-      </w:r>
-    </w:p>
-    <w:p>
-      <w:pPr>
-        <w:rPr>
-          <w:rFonts w:ascii="Arial" w:hAnsi="Arial" w:cs="Arial"/>
-        </w:rPr>
-      </w:pPr>
-      <w:r>
-        <w:rPr>
-          <w:rFonts w:ascii="Arial" w:hAnsi="Arial" w:cs="Arial"/>
-        </w:rPr>
-        <w:t xml:space="preserve">Assumption 8: The consumer </w:t>
-      </w:r>
-      <w:proofErr w:type="gramStart"/>
-      <w:r>
-        <w:rPr>
-          <w:rFonts w:ascii="Arial" w:hAnsi="Arial" w:cs="Arial"/>
-        </w:rPr>
-        <w:t>is able to</w:t>
-      </w:r>
-      <w:proofErr w:type="gramEnd"/>
-      <w:r>
-        <w:rPr>
-          <w:rFonts w:ascii="Arial" w:hAnsi="Arial" w:cs="Arial"/>
-        </w:rPr>
-        <w:t xml:space="preserve"> hear as to fulfill the purpose of audio speakers.</w:t>
-      </w:r>
-    </w:p>
-    <w:p>
-      <w:pPr>
-        <w:rPr>
-          <w:rFonts w:ascii="Arial" w:hAnsi="Arial" w:cs="Arial"/>
-        </w:rPr>
-      </w:pPr>
-      <w:r>
-        <w:rPr>
-          <w:rFonts w:ascii="Arial" w:hAnsi="Arial" w:cs="Arial"/>
-        </w:rPr>
-        <w:t>Assumption 9: The consumer will not attach the device to anything below freezer temperatures.</w:t>
-      </w:r>
-    </w:p>
-    <w:p>
-      <w:pPr>
-        <w:rPr>
-          <w:rFonts w:ascii="Arial" w:hAnsi="Arial" w:cs="Arial"/>
-        </w:rPr>
-      </w:pPr>
-      <w:r>
-        <w:rPr>
-          <w:rFonts w:ascii="Arial" w:hAnsi="Arial" w:cs="Arial"/>
-        </w:rPr>
-        <w:t>Assumption 10: The consumer will not attach the device to an object that will be submerged in water.</w:t>
-      </w:r>
-    </w:p>
-    <w:p>
-      <w:pPr>
-        <w:rPr>
-          <w:rFonts w:ascii="Arial" w:hAnsi="Arial" w:cs="Arial"/>
-        </w:rPr>
-      </w:pPr>
-      <w:r>
-        <w:rPr>
-          <w:rFonts w:ascii="Arial" w:hAnsi="Arial" w:cs="Arial"/>
-        </w:rPr>
-        <w:t>Assumption 11: The consumer pays their utility bills.</w:t>
-      </w:r>
-    </w:p>
-    <w:p>
-      <w:pPr>
-        <w:rPr>
-          <w:rFonts w:ascii="Arial" w:hAnsi="Arial" w:cs="Arial"/>
-        </w:rPr>
-      </w:pPr>
-      <w:r>
-        <w:rPr>
-          <w:rFonts w:ascii="Arial" w:hAnsi="Arial" w:cs="Arial"/>
-        </w:rPr>
-        <w:t>Assumption 12: The consumer will not expose the device to temperature above 150</w:t>
+        <w:t xml:space="preserve">Assumption 7: The </w:t>
+      </w:r>
+      <w:r>
+        <w:rPr>
+          <w:rFonts w:ascii="Arial" w:hAnsi="Arial" w:cs="Arial"/>
+        </w:rPr>
+        <w:t>user</w:t>
+      </w:r>
+      <w:r>
+        <w:rPr>
+          <w:rFonts w:ascii="Arial" w:hAnsi="Arial" w:cs="Arial"/>
+        </w:rPr>
+        <w:t xml:space="preserve"> </w:t>
+      </w:r>
+      <w:r>
+        <w:rPr>
+          <w:rFonts w:ascii="Arial" w:hAnsi="Arial" w:cs="Arial"/>
+        </w:rPr>
+        <w:t>supplies</w:t>
+      </w:r>
+      <w:r>
+        <w:rPr>
+          <w:rFonts w:ascii="Arial" w:hAnsi="Arial" w:cs="Arial"/>
+        </w:rPr>
+        <w:t xml:space="preserve"> batteries that are compatible with the device.</w:t>
+      </w:r>
+    </w:p>
+    <w:p>
+      <w:pPr>
+        <w:rPr>
+          <w:rFonts w:ascii="Arial" w:hAnsi="Arial" w:cs="Arial"/>
+        </w:rPr>
+      </w:pPr>
+      <w:r>
+        <w:rPr>
+          <w:rFonts w:ascii="Arial" w:hAnsi="Arial" w:cs="Arial"/>
+        </w:rPr>
+        <w:t xml:space="preserve">Assumption 8: The </w:t>
+      </w:r>
+      <w:r>
+        <w:rPr>
+          <w:rFonts w:ascii="Arial" w:hAnsi="Arial" w:cs="Arial"/>
+        </w:rPr>
+        <w:t>user</w:t>
+      </w:r>
+      <w:r>
+        <w:rPr>
+          <w:rFonts w:ascii="Arial" w:hAnsi="Arial" w:cs="Arial"/>
+        </w:rPr>
+        <w:t xml:space="preserve"> </w:t>
+      </w:r>
+      <w:r>
+        <w:rPr>
+          <w:rFonts w:ascii="Arial" w:hAnsi="Arial" w:cs="Arial"/>
+        </w:rPr>
+        <w:t>can</w:t>
+      </w:r>
+      <w:r>
+        <w:rPr>
+          <w:rFonts w:ascii="Arial" w:hAnsi="Arial" w:cs="Arial"/>
+        </w:rPr>
+        <w:t xml:space="preserve"> hear </w:t>
+      </w:r>
+      <w:r>
+        <w:rPr>
+          <w:rFonts w:ascii="Arial" w:hAnsi="Arial" w:cs="Arial"/>
+        </w:rPr>
+        <w:t>the alarm function</w:t>
+      </w:r>
+      <w:r>
+        <w:rPr>
+          <w:rFonts w:ascii="Arial" w:hAnsi="Arial" w:cs="Arial"/>
+        </w:rPr>
+        <w:t>.</w:t>
+      </w:r>
+    </w:p>
+    <w:p>
+      <w:pPr>
+        <w:rPr>
+          <w:rFonts w:ascii="Arial" w:hAnsi="Arial" w:cs="Arial"/>
+        </w:rPr>
+      </w:pPr>
+      <w:r>
+        <w:rPr>
+          <w:rFonts w:ascii="Arial" w:hAnsi="Arial" w:cs="Arial"/>
+        </w:rPr>
+        <w:t>Assumption 9: The user can see the LED Alert Light.</w:t>
+      </w:r>
+    </w:p>
+    <w:p>
+      <w:pPr>
+        <w:rPr>
+          <w:rFonts w:ascii="Arial" w:hAnsi="Arial" w:cs="Arial"/>
+        </w:rPr>
+      </w:pPr>
+      <w:r>
+        <w:rPr>
+          <w:rFonts w:ascii="Arial" w:hAnsi="Arial" w:cs="Arial"/>
+        </w:rPr>
+        <w:t>Assumption 10</w:t>
+      </w:r>
+      <w:r>
+        <w:rPr>
+          <w:rFonts w:ascii="Arial" w:hAnsi="Arial" w:cs="Arial"/>
+        </w:rPr>
+        <w:t xml:space="preserve">: The </w:t>
+      </w:r>
+      <w:r>
+        <w:rPr>
+          <w:rFonts w:ascii="Arial" w:hAnsi="Arial" w:cs="Arial"/>
+        </w:rPr>
+        <w:t>user</w:t>
+      </w:r>
+      <w:r>
+        <w:rPr>
+          <w:rFonts w:ascii="Arial" w:hAnsi="Arial" w:cs="Arial"/>
+        </w:rPr>
+        <w:t xml:space="preserve"> will not attach the device to anything below </w:t>
+      </w:r>
+      <w:r>
+        <w:rPr>
+          <w:rFonts w:ascii="Arial" w:hAnsi="Arial" w:cs="Arial"/>
+        </w:rPr>
+        <w:t>32</w:t>
       </w:r>
       <w:r>
         <w:rPr>
           <w:rFonts w:ascii="Arial" w:hAnsi="Arial" w:cs="Arial"/>
           <w:vertAlign w:val="superscript"/>
         </w:rPr>
+        <w:t xml:space="preserve"> </w:t>
+      </w:r>
+      <w:proofErr w:type="spellStart"/>
+      <w:r>
+        <w:rPr>
+          <w:rFonts w:ascii="Arial" w:hAnsi="Arial" w:cs="Arial"/>
+          <w:vertAlign w:val="superscript"/>
+        </w:rPr>
         <w:t>o</w:t>
       </w:r>
-      <w:r>
-        <w:rPr>
-          <w:rFonts w:ascii="Arial" w:hAnsi="Arial" w:cs="Arial"/>
-        </w:rPr>
-        <w:t>F.</w:t>
-      </w:r>
-    </w:p>
-    <w:p>
-      <w:pPr>
-        <w:rPr>
-          <w:rFonts w:ascii="Arial" w:hAnsi="Arial" w:cs="Arial"/>
-        </w:rPr>
-      </w:pPr>
-      <w:r>
-        <w:rPr>
-          <w:rFonts w:ascii="Arial" w:hAnsi="Arial" w:cs="Arial"/>
-        </w:rPr>
-        <w:t>Assumption 13: The user does have anything in the house that will obstruct the Wi-Fi signal.</w:t>
-      </w:r>
-    </w:p>
-    <w:p>
-      <w:pPr>
-        <w:rPr>
-          <w:rFonts w:ascii="Arial" w:hAnsi="Arial" w:cs="Arial"/>
-        </w:rPr>
-      </w:pPr>
-      <w:r>
-        <w:rPr>
-          <w:rFonts w:ascii="Arial" w:hAnsi="Arial" w:cs="Arial"/>
-        </w:rPr>
-        <w:t>Assumption 14: The user has their internet and network discovery settings turned on for their Wi-Fi.</w:t>
-      </w:r>
-    </w:p>
-    <w:p>
-      <w:pPr>
-        <w:rPr>
-          <w:rFonts w:ascii="Arial" w:hAnsi="Arial" w:cs="Arial"/>
-        </w:rPr>
-      </w:pPr>
-      <w:r>
-        <w:rPr>
-          <w:rFonts w:ascii="Arial" w:hAnsi="Arial" w:cs="Arial"/>
-        </w:rPr>
-        <w:t>Assumption 15: The user has locations turned on for the application.</w:t>
-      </w:r>
-    </w:p>
-    <w:p>
-      <w:pPr>
-        <w:rPr>
-          <w:rFonts w:ascii="Arial" w:hAnsi="Arial" w:cs="Arial"/>
-          <w:color w:val="4472C4" w:themeColor="accent5"/>
-        </w:rPr>
-      </w:pPr>
       <w:bookmarkStart w:id="0" w:name="_GoBack"/>
       <w:bookmarkEnd w:id="0"/>
+      <w:r>
+        <w:rPr>
+          <w:rFonts w:ascii="Arial" w:hAnsi="Arial" w:cs="Arial"/>
+        </w:rPr>
+        <w:t>F</w:t>
+      </w:r>
+      <w:proofErr w:type="spellEnd"/>
+      <w:r>
+        <w:rPr>
+          <w:rFonts w:ascii="Arial" w:hAnsi="Arial" w:cs="Arial"/>
+        </w:rPr>
+        <w:t>.</w:t>
+      </w:r>
+    </w:p>
+    <w:p>
+      <w:pPr>
+        <w:rPr>
+          <w:rFonts w:ascii="Arial" w:hAnsi="Arial" w:cs="Arial"/>
+        </w:rPr>
+      </w:pPr>
+      <w:r>
+        <w:rPr>
+          <w:rFonts w:ascii="Arial" w:hAnsi="Arial" w:cs="Arial"/>
+        </w:rPr>
+        <w:t>Assumption 11</w:t>
+      </w:r>
+      <w:r>
+        <w:rPr>
+          <w:rFonts w:ascii="Arial" w:hAnsi="Arial" w:cs="Arial"/>
+        </w:rPr>
+        <w:t xml:space="preserve">: The </w:t>
+      </w:r>
+      <w:r>
+        <w:rPr>
+          <w:rFonts w:ascii="Arial" w:hAnsi="Arial" w:cs="Arial"/>
+        </w:rPr>
+        <w:t>user</w:t>
+      </w:r>
+      <w:r>
+        <w:rPr>
+          <w:rFonts w:ascii="Arial" w:hAnsi="Arial" w:cs="Arial"/>
+        </w:rPr>
+        <w:t xml:space="preserve"> will not attach the device to an object that will be submerged in water.</w:t>
+      </w:r>
+    </w:p>
+    <w:p>
+      <w:pPr>
+        <w:rPr>
+          <w:rFonts w:ascii="Arial" w:hAnsi="Arial" w:cs="Arial"/>
+        </w:rPr>
+      </w:pPr>
+      <w:r>
+        <w:rPr>
+          <w:rFonts w:ascii="Arial" w:hAnsi="Arial" w:cs="Arial"/>
+        </w:rPr>
+        <w:t>Assumption 12</w:t>
+      </w:r>
+      <w:r>
+        <w:rPr>
+          <w:rFonts w:ascii="Arial" w:hAnsi="Arial" w:cs="Arial"/>
+        </w:rPr>
+        <w:t xml:space="preserve">: The </w:t>
+      </w:r>
+      <w:r>
+        <w:rPr>
+          <w:rFonts w:ascii="Arial" w:hAnsi="Arial" w:cs="Arial"/>
+        </w:rPr>
+        <w:t>user</w:t>
+      </w:r>
+      <w:r>
+        <w:rPr>
+          <w:rFonts w:ascii="Arial" w:hAnsi="Arial" w:cs="Arial"/>
+        </w:rPr>
+        <w:t xml:space="preserve"> </w:t>
+      </w:r>
+      <w:r>
+        <w:rPr>
+          <w:rFonts w:ascii="Arial" w:hAnsi="Arial" w:cs="Arial"/>
+        </w:rPr>
+        <w:t>has working household power</w:t>
+      </w:r>
+      <w:r>
+        <w:rPr>
+          <w:rFonts w:ascii="Arial" w:hAnsi="Arial" w:cs="Arial"/>
+        </w:rPr>
+        <w:t>.</w:t>
+      </w:r>
+    </w:p>
+    <w:p>
+      <w:pPr>
+        <w:rPr>
+          <w:rFonts w:ascii="Arial" w:hAnsi="Arial" w:cs="Arial"/>
+        </w:rPr>
+      </w:pPr>
+      <w:r>
+        <w:rPr>
+          <w:rFonts w:ascii="Arial" w:hAnsi="Arial" w:cs="Arial"/>
+        </w:rPr>
+        <w:t>Assumption 13</w:t>
+      </w:r>
+      <w:r>
+        <w:rPr>
+          <w:rFonts w:ascii="Arial" w:hAnsi="Arial" w:cs="Arial"/>
+        </w:rPr>
+        <w:t xml:space="preserve">: The </w:t>
+      </w:r>
+      <w:r>
+        <w:rPr>
+          <w:rFonts w:ascii="Arial" w:hAnsi="Arial" w:cs="Arial"/>
+        </w:rPr>
+        <w:t>user</w:t>
+      </w:r>
+      <w:r>
+        <w:rPr>
+          <w:rFonts w:ascii="Arial" w:hAnsi="Arial" w:cs="Arial"/>
+        </w:rPr>
+        <w:t xml:space="preserve"> will not expose the device to temperature</w:t>
+      </w:r>
+      <w:r>
+        <w:rPr>
+          <w:rFonts w:ascii="Arial" w:hAnsi="Arial" w:cs="Arial"/>
+        </w:rPr>
+        <w:t>s</w:t>
+      </w:r>
+      <w:r>
+        <w:rPr>
+          <w:rFonts w:ascii="Arial" w:hAnsi="Arial" w:cs="Arial"/>
+        </w:rPr>
+        <w:t xml:space="preserve"> above 150</w:t>
+      </w:r>
+      <w:r>
+        <w:rPr>
+          <w:rFonts w:ascii="Arial" w:hAnsi="Arial" w:cs="Arial"/>
+          <w:vertAlign w:val="superscript"/>
+        </w:rPr>
+        <w:t>o</w:t>
+      </w:r>
+      <w:r>
+        <w:rPr>
+          <w:rFonts w:ascii="Arial" w:hAnsi="Arial" w:cs="Arial"/>
+        </w:rPr>
+        <w:t>F.</w:t>
+      </w:r>
+    </w:p>
+    <w:p>
+      <w:pPr>
+        <w:rPr>
+          <w:rFonts w:ascii="Arial" w:hAnsi="Arial" w:cs="Arial"/>
+        </w:rPr>
+      </w:pPr>
+      <w:r>
+        <w:rPr>
+          <w:rFonts w:ascii="Arial" w:hAnsi="Arial" w:cs="Arial"/>
+        </w:rPr>
+        <w:t>Assumption 14</w:t>
+      </w:r>
+      <w:r>
+        <w:rPr>
+          <w:rFonts w:ascii="Arial" w:hAnsi="Arial" w:cs="Arial"/>
+        </w:rPr>
+        <w:t>: The user does have anything in the house that will obstruct the Wi-Fi signal.</w:t>
+      </w:r>
+    </w:p>
+    <w:p>
+      <w:pPr>
+        <w:rPr>
+          <w:rFonts w:ascii="Arial" w:hAnsi="Arial" w:cs="Arial"/>
+        </w:rPr>
+      </w:pPr>
+      <w:r>
+        <w:rPr>
+          <w:rFonts w:ascii="Arial" w:hAnsi="Arial" w:cs="Arial"/>
+        </w:rPr>
+        <w:t>Assumption 15</w:t>
+      </w:r>
+      <w:r>
+        <w:rPr>
+          <w:rFonts w:ascii="Arial" w:hAnsi="Arial" w:cs="Arial"/>
+        </w:rPr>
+        <w:t>: The user has their internet and network discovery settings turned on for their Wi-Fi.</w:t>
+      </w:r>
+    </w:p>
+    <w:p>
+      <w:pPr>
+        <w:rPr>
+          <w:rFonts w:ascii="Arial" w:hAnsi="Arial" w:cs="Arial"/>
+        </w:rPr>
+      </w:pPr>
+      <w:r>
+        <w:rPr>
+          <w:rFonts w:ascii="Arial" w:hAnsi="Arial" w:cs="Arial"/>
+        </w:rPr>
+        <w:t>Assumption 16</w:t>
+      </w:r>
+      <w:r>
+        <w:rPr>
+          <w:rFonts w:ascii="Arial" w:hAnsi="Arial" w:cs="Arial"/>
+        </w:rPr>
+        <w:t>: The user has locations turned on for the application.</w:t>
+      </w:r>
+    </w:p>
+    <w:p>
+      <w:pPr>
+        <w:rPr>
+          <w:rFonts w:ascii="Arial" w:hAnsi="Arial" w:cs="Arial"/>
+        </w:rPr>
+      </w:pPr>
+      <w:r>
+        <w:rPr>
+          <w:rFonts w:ascii="Arial" w:hAnsi="Arial" w:cs="Arial"/>
+        </w:rPr>
+        <w:t>Assumption 17</w:t>
+      </w:r>
+      <w:r>
+        <w:rPr>
+          <w:rFonts w:ascii="Arial" w:hAnsi="Arial" w:cs="Arial"/>
+        </w:rPr>
+        <w:t>: The user will not subject the Tracker to accelerated gravity.</w:t>
+      </w:r>
+    </w:p>
+    <w:p>
+      <w:pPr>
+        <w:rPr>
+          <w:rFonts w:ascii="Arial" w:hAnsi="Arial" w:cs="Arial"/>
+        </w:rPr>
+      </w:pPr>
+      <w:r>
+        <w:rPr>
+          <w:rFonts w:ascii="Arial" w:hAnsi="Arial" w:cs="Arial"/>
+        </w:rPr>
+        <w:t>Assumption 18</w:t>
+      </w:r>
+      <w:r>
+        <w:rPr>
+          <w:rFonts w:ascii="Arial" w:hAnsi="Arial" w:cs="Arial"/>
+        </w:rPr>
+        <w:t>: The user will not expose the Tracker to radiation.</w:t>
+      </w:r>
+    </w:p>
+    <w:p>
+      <w:pPr>
+        <w:rPr>
+          <w:rFonts w:ascii="Arial" w:hAnsi="Arial" w:cs="Arial"/>
+        </w:rPr>
+      </w:pPr>
+      <w:r>
+        <w:rPr>
+          <w:rFonts w:ascii="Arial" w:hAnsi="Arial" w:cs="Arial"/>
+        </w:rPr>
+        <w:t>Assumption 19</w:t>
+      </w:r>
+      <w:r>
+        <w:rPr>
+          <w:rFonts w:ascii="Arial" w:hAnsi="Arial" w:cs="Arial"/>
+        </w:rPr>
+        <w:t>:</w:t>
+      </w:r>
+      <w:r>
+        <w:rPr>
+          <w:rFonts w:ascii="Arial" w:hAnsi="Arial" w:cs="Arial"/>
+        </w:rPr>
+        <w:t xml:space="preserve"> The user can operate a smart phone.</w:t>
+      </w:r>
+      <w:r>
+        <w:rPr>
+          <w:rFonts w:ascii="Arial" w:hAnsi="Arial" w:cs="Arial"/>
+        </w:rPr>
+        <w:t xml:space="preserve"> </w:t>
+      </w:r>
+    </w:p>
+    <w:p>
+      <w:pPr>
+        <w:rPr>
+          <w:rFonts w:ascii="Arial" w:hAnsi="Arial" w:cs="Arial"/>
+        </w:rPr>
+      </w:pPr>
+      <w:r>
+        <w:rPr>
+          <w:rFonts w:ascii="Arial" w:hAnsi="Arial" w:cs="Arial"/>
+        </w:rPr>
+        <w:t>Assumption 20: The user can operate a smart phone application.</w:t>
+      </w:r>
     </w:p>
     <w:sectPr>
       <w:pgSz w:w="12240" w:h="15840"/>

</xml_diff>